<commit_message>
kesin kayıt yapılınca kulanıcıya satış sözleşme mailinin gömnderilmesi(loglama)
</commit_message>
<xml_diff>
--- a/public/word-templates/Satis.docx
+++ b/public/word-templates/Satis.docx
@@ -287,6 +287,24 @@
           <w:rFonts w:ascii="Times New Roman" w:hAnsi="Times New Roman" w:cs="Times New Roman"/>
         </w:rPr>
         <w:t>Ad-Soyad:</w:t>
+      </w:r>
+      <w:r>
+        <w:rPr>
+          <w:rFonts w:ascii="Consolas" w:hAnsi="Consolas"/>
+          <w:color w:val="D6D6DD"/>
+          <w:sz w:val="20"/>
+          <w:szCs w:val="20"/>
+        </w:rPr>
+        <w:t xml:space="preserve"> </w:t>
+      </w:r>
+      <w:r>
+        <w:rPr>
+          <w:rFonts w:ascii="Consolas" w:hAnsi="Consolas"/>
+          <w:color w:val="D6D6DD"/>
+          <w:sz w:val="20"/>
+          <w:szCs w:val="20"/>
+        </w:rPr>
+        <w:t>${AdSoyad}</w:t>
       </w:r>
       <w:bookmarkStart w:id="0" w:name="_GoBack"/>
       <w:bookmarkEnd w:id="0"/>
@@ -5198,7 +5216,7 @@
 </file>
 
 <file path=customXml/itemProps1.xml><?xml version="1.0" encoding="utf-8"?>
-<ds:datastoreItem xmlns:ds="http://schemas.openxmlformats.org/officeDocument/2006/customXml" ds:itemID="{2F78BEEA-D17B-490B-AF16-A273BF298FD6}">
+<ds:datastoreItem xmlns:ds="http://schemas.openxmlformats.org/officeDocument/2006/customXml" ds:itemID="{813DE4ED-8876-4337-A227-068B16B1C834}">
   <ds:schemaRefs>
     <ds:schemaRef ds:uri="http://schemas.openxmlformats.org/officeDocument/2006/bibliography"/>
   </ds:schemaRefs>

</xml_diff>